<commit_message>
Inclusão do Cadastro de Produto
Ajustes de Exclusões indevidas:
Nova funcionalidade  (inclusão do Cadastro de Produto)
</commit_message>
<xml_diff>
--- a/Documentaçao/AC1_ESCOPO_DO_PROJETO.docx
+++ b/Documentaçao/AC1_ESCOPO_DO_PROJETO.docx
@@ -1,7 +1,37 @@
 
 <file path=word/document.xml><?xml version="1.0" encoding="utf-8"?>
-<w:document xmlns:wpc="http://schemas.microsoft.com/office/word/2010/wordprocessingCanvas" xmlns:cx="http://schemas.microsoft.com/office/drawing/2014/chartex" xmlns:cx1="http://schemas.microsoft.com/office/drawing/2015/9/8/chartex" xmlns:cx2="http://schemas.microsoft.com/office/drawing/2015/10/21/chartex" xmlns:cx3="http://schemas.microsoft.com/office/drawing/2016/5/9/chartex" xmlns:cx4="http://schemas.microsoft.com/office/drawing/2016/5/10/chartex" xmlns:cx5="http://schemas.microsoft.com/office/drawing/2016/5/11/chartex" xmlns:cx6="http://schemas.microsoft.com/office/drawing/2016/5/12/chartex" xmlns:cx7="http://schemas.microsoft.com/office/drawing/2016/5/13/chartex" xmlns:cx8="http://schemas.microsoft.com/office/drawing/2016/5/14/chartex" xmlns:mc="http://schemas.openxmlformats.org/markup-compatibility/2006" xmlns:aink="http://schemas.microsoft.com/office/drawing/2016/ink" xmlns:am3d="http://schemas.microsoft.com/office/drawing/2017/model3d" xmlns:o="urn:schemas-microsoft-com:office:office" xmlns:oel="http://schemas.microsoft.com/office/2019/extlst" xmlns:r="http://schemas.openxmlformats.org/officeDocument/2006/relationships" xmlns:m="http://schemas.openxmlformats.org/officeDocument/2006/math" xmlns:v="urn:schemas-microsoft-com:vml" xmlns:wp14="http://schemas.microsoft.com/office/word/2010/wordprocessingDrawing" xmlns:wp="http://schemas.openxmlformats.org/drawingml/2006/wordprocessingDrawing" xmlns:w10="urn:schemas-microsoft-com:office:word" xmlns:w="http://schemas.openxmlformats.org/wordprocessingml/2006/main" xmlns:w14="http://schemas.microsoft.com/office/word/2010/wordml" xmlns:w15="http://schemas.microsoft.com/office/word/2012/wordml" xmlns:w16cex="http://schemas.microsoft.com/office/word/2018/wordml/cex" xmlns:w16cid="http://schemas.microsoft.com/office/word/2016/wordml/cid" xmlns:w16="http://schemas.microsoft.com/office/word/2018/wordml" xmlns:w16sdtdh="http://schemas.microsoft.com/office/word/2020/wordml/sdtdatahash" xmlns:w16se="http://schemas.microsoft.com/office/word/2015/wordml/symex" xmlns:wpg="http://schemas.microsoft.com/office/word/2010/wordprocessingGroup" xmlns:wpi="http://schemas.microsoft.com/office/word/2010/wordprocessingInk" xmlns:wne="http://schemas.microsoft.com/office/word/2006/wordml" xmlns:wps="http://schemas.microsoft.com/office/word/2010/wordprocessingShape" mc:Ignorable="w14 w15 w16se w16cid w16 w16cex w16sdtdh wp14">
+<w:document xmlns:wpc="http://schemas.microsoft.com/office/word/2010/wordprocessingCanvas" xmlns:cx="http://schemas.microsoft.com/office/drawing/2014/chartex" xmlns:cx1="http://schemas.microsoft.com/office/drawing/2015/9/8/chartex" xmlns:cx2="http://schemas.microsoft.com/office/drawing/2015/10/21/chartex" xmlns:cx3="http://schemas.microsoft.com/office/drawing/2016/5/9/chartex" xmlns:cx4="http://schemas.microsoft.com/office/drawing/2016/5/10/chartex" xmlns:cx5="http://schemas.microsoft.com/office/drawing/2016/5/11/chartex" xmlns:cx6="http://schemas.microsoft.com/office/drawing/2016/5/12/chartex" xmlns:cx7="http://schemas.microsoft.com/office/drawing/2016/5/13/chartex" xmlns:cx8="http://schemas.microsoft.com/office/drawing/2016/5/14/chartex" xmlns:mc="http://schemas.openxmlformats.org/markup-compatibility/2006" xmlns:aink="http://schemas.microsoft.com/office/drawing/2016/ink" xmlns:am3d="http://schemas.microsoft.com/office/drawing/2017/model3d" xmlns:o="urn:schemas-microsoft-com:office:office" xmlns:oel="http://schemas.microsoft.com/office/2019/extlst" xmlns:r="http://schemas.openxmlformats.org/officeDocument/2006/relationships" xmlns:m="http://schemas.openxmlformats.org/officeDocument/2006/math" xmlns:v="urn:schemas-microsoft-com:vml" xmlns:wp14="http://schemas.microsoft.com/office/word/2010/wordprocessingDrawing" xmlns:wp="http://schemas.openxmlformats.org/drawingml/2006/wordprocessingDrawing" xmlns:w10="urn:schemas-microsoft-com:office:word" xmlns:w="http://schemas.openxmlformats.org/wordprocessingml/2006/main" xmlns:w14="http://schemas.microsoft.com/office/word/2010/wordml" xmlns:w15="http://schemas.microsoft.com/office/word/2012/wordml" xmlns:w16cex="http://schemas.microsoft.com/office/word/2018/wordml/cex" xmlns:w16cid="http://schemas.microsoft.com/office/word/2016/wordml/cid" xmlns:w16="http://schemas.microsoft.com/office/word/2018/wordml" xmlns:w16du="http://schemas.microsoft.com/office/word/2023/wordml/word16du" xmlns:w16sdtdh="http://schemas.microsoft.com/office/word/2020/wordml/sdtdatahash" xmlns:w16se="http://schemas.microsoft.com/office/word/2015/wordml/symex" xmlns:wpg="http://schemas.microsoft.com/office/word/2010/wordprocessingGroup" xmlns:wpi="http://schemas.microsoft.com/office/word/2010/wordprocessingInk" xmlns:wne="http://schemas.microsoft.com/office/word/2006/wordml" xmlns:wps="http://schemas.microsoft.com/office/word/2010/wordprocessingShape" mc:Ignorable="w14 w15 w16se w16cid w16 w16cex w16sdtdh wp14">
   <w:body>
+    <w:p>
+      <w:r>
+        <w:rPr>
+          <w:b/>
+          <w:bCs/>
+        </w:rPr>
+        <w:t>INSTITUIÇÃO:</w:t>
+      </w:r>
+      <w:r>
+        <w:t xml:space="preserve"> </w:t>
+      </w:r>
+      <w:r>
+        <w:t>FACULDADE IMPACTA</w:t>
+      </w:r>
+    </w:p>
+    <w:p>
+      <w:r>
+        <w:rPr>
+          <w:b/>
+          <w:bCs/>
+        </w:rPr>
+        <w:t>CURSO:</w:t>
+      </w:r>
+      <w:r>
+        <w:t xml:space="preserve"> Curso Superior de Tecnologia em Análise e Desenvolvimento de Sistemas.</w:t>
+      </w:r>
+      <w:r>
+        <w:t xml:space="preserve"> </w:t>
+      </w:r>
+    </w:p>
     <w:p>
       <w:pPr>
         <w:rPr>
@@ -14,64 +44,13 @@
           <w:bCs/>
           <w:lang w:val="en-US"/>
         </w:rPr>
-        <w:t>INSTITUIÇÃO:</w:t>
+        <w:t>DISCIPLINA:</w:t>
       </w:r>
       <w:r>
         <w:rPr>
           <w:lang w:val="en-US"/>
         </w:rPr>
-        <w:t xml:space="preserve"> </w:t>
-      </w:r>
-      <w:r>
-        <w:rPr>
-          <w:lang w:val="en-US"/>
-        </w:rPr>
-        <w:t>FACULDADE IMPACTA</w:t>
-      </w:r>
-    </w:p>
-    <w:p>
-      <w:r>
-        <w:rPr>
-          <w:b/>
-          <w:bCs/>
-        </w:rPr>
-        <w:t>CURSO:</w:t>
-      </w:r>
-      <w:r>
-        <w:t xml:space="preserve"> </w:t>
-      </w:r>
-      <w:r>
-        <w:t>Curso Superior de Tecnologia em Análise e Desenvolvimento de Sistemas.</w:t>
-      </w:r>
-      <w:r>
-        <w:t xml:space="preserve"> </w:t>
-      </w:r>
-    </w:p>
-    <w:p>
-      <w:pPr>
-        <w:rPr>
-          <w:lang w:val="en-US"/>
-        </w:rPr>
-      </w:pPr>
-      <w:r>
-        <w:rPr>
-          <w:b/>
-          <w:bCs/>
-          <w:lang w:val="en-US"/>
-        </w:rPr>
-        <w:t>DISCIPLINA:</w:t>
-      </w:r>
-      <w:r>
-        <w:rPr>
-          <w:lang w:val="en-US"/>
-        </w:rPr>
-        <w:t xml:space="preserve"> </w:t>
-      </w:r>
-      <w:r>
-        <w:rPr>
-          <w:lang w:val="en-US"/>
-        </w:rPr>
-        <w:t xml:space="preserve">Software Product: Analysis, Specification, </w:t>
+        <w:t xml:space="preserve"> Software Product: Analysis, Specification, </w:t>
       </w:r>
       <w:proofErr w:type="spellStart"/>
       <w:r>
@@ -204,6 +183,130 @@
         <w:t>(Atividade realizada individualmente)</w:t>
       </w:r>
     </w:p>
+    <w:p>
+      <w:pPr>
+        <w:rPr>
+          <w:b/>
+          <w:bCs/>
+          <w:color w:val="FF0000"/>
+        </w:rPr>
+      </w:pPr>
+    </w:p>
+    <w:p>
+      <w:pPr>
+        <w:pStyle w:val="PargrafodaLista"/>
+        <w:numPr>
+          <w:ilvl w:val="0"/>
+          <w:numId w:val="9"/>
+        </w:numPr>
+        <w:rPr>
+          <w:lang w:val="en-US"/>
+        </w:rPr>
+      </w:pPr>
+      <w:r>
+        <w:rPr>
+          <w:lang w:val="en-US"/>
+        </w:rPr>
+        <w:t xml:space="preserve">Link </w:t>
+      </w:r>
+      <w:proofErr w:type="spellStart"/>
+      <w:r>
+        <w:rPr>
+          <w:lang w:val="en-US"/>
+        </w:rPr>
+        <w:t>Github</w:t>
+      </w:r>
+      <w:proofErr w:type="spellEnd"/>
+    </w:p>
+    <w:p>
+      <w:pPr>
+        <w:rPr>
+          <w:lang w:val="en-US"/>
+        </w:rPr>
+      </w:pPr>
+      <w:hyperlink r:id="rId5" w:history="1">
+        <w:r>
+          <w:rPr>
+            <w:rStyle w:val="Hyperlink"/>
+            <w:lang w:val="en-US"/>
+          </w:rPr>
+          <w:t>https://github.com/LaurianoImpacta/DigiShop</w:t>
+        </w:r>
+      </w:hyperlink>
+    </w:p>
+    <w:p>
+      <w:pPr>
+        <w:pStyle w:val="PargrafodaLista"/>
+        <w:numPr>
+          <w:ilvl w:val="0"/>
+          <w:numId w:val="8"/>
+        </w:numPr>
+        <w:rPr>
+          <w:lang w:val="en-US"/>
+        </w:rPr>
+      </w:pPr>
+      <w:r>
+        <w:rPr>
+          <w:lang w:val="en-US"/>
+        </w:rPr>
+        <w:t xml:space="preserve">Link do </w:t>
+      </w:r>
+      <w:proofErr w:type="gramStart"/>
+      <w:r>
+        <w:rPr>
+          <w:lang w:val="en-US"/>
+        </w:rPr>
+        <w:t>Board</w:t>
+      </w:r>
+      <w:proofErr w:type="gramEnd"/>
+    </w:p>
+    <w:p>
+      <w:pPr>
+        <w:rPr>
+          <w:lang w:val="en-US"/>
+        </w:rPr>
+      </w:pPr>
+      <w:hyperlink r:id="rId6" w:history="1">
+        <w:r>
+          <w:rPr>
+            <w:rStyle w:val="Hyperlink"/>
+            <w:lang w:val="en-US"/>
+          </w:rPr>
+          <w:t>https://github.com/users/LaurianoImpacta/projects/3</w:t>
+        </w:r>
+      </w:hyperlink>
+    </w:p>
+    <w:p>
+      <w:pPr>
+        <w:pStyle w:val="PargrafodaLista"/>
+        <w:numPr>
+          <w:ilvl w:val="0"/>
+          <w:numId w:val="7"/>
+        </w:numPr>
+      </w:pPr>
+      <w:r>
+        <w:t xml:space="preserve">Link do </w:t>
+      </w:r>
+      <w:proofErr w:type="spellStart"/>
+      <w:r>
+        <w:t>video</w:t>
+      </w:r>
+      <w:proofErr w:type="spellEnd"/>
+      <w:r>
+        <w:t xml:space="preserve"> Youtube</w:t>
+      </w:r>
+    </w:p>
+    <w:p>
+      <w:hyperlink r:id="rId7" w:history="1">
+        <w:r>
+          <w:rPr>
+            <w:rStyle w:val="Hyperlink"/>
+          </w:rPr>
+          <w:t>https://youtu.be/wbDZnWYtMNg</w:t>
+        </w:r>
+      </w:hyperlink>
+    </w:p>
+    <w:p/>
     <w:p>
       <w:pPr>
         <w:jc w:val="center"/>
@@ -301,22 +404,6 @@
     <w:p>
       <w:pPr>
         <w:pStyle w:val="PargrafodaLista"/>
-        <w:numPr>
-          <w:ilvl w:val="0"/>
-          <w:numId w:val="2"/>
-        </w:numPr>
-      </w:pPr>
-      <w:r>
-        <w:t>Cadastrar itens novos;</w:t>
-      </w:r>
-    </w:p>
-    <w:p>
-      <w:pPr>
-        <w:pStyle w:val="PargrafodaLista"/>
-        <w:numPr>
-          <w:ilvl w:val="0"/>
-          <w:numId w:val="2"/>
-        </w:numPr>
       </w:pPr>
       <w:r>
         <w:t>Controlar Estoque.</w:t>
@@ -416,6 +503,7 @@
         </w:numPr>
       </w:pPr>
       <w:r>
+        <w:lastRenderedPageBreak/>
         <w:t>Forma de Pagamento</w:t>
       </w:r>
     </w:p>
@@ -532,7 +620,7 @@
 </file>
 
 <file path=word/numbering.xml><?xml version="1.0" encoding="utf-8"?>
-<w:numbering xmlns:wpc="http://schemas.microsoft.com/office/word/2010/wordprocessingCanvas" xmlns:cx="http://schemas.microsoft.com/office/drawing/2014/chartex" xmlns:cx1="http://schemas.microsoft.com/office/drawing/2015/9/8/chartex" xmlns:cx2="http://schemas.microsoft.com/office/drawing/2015/10/21/chartex" xmlns:cx3="http://schemas.microsoft.com/office/drawing/2016/5/9/chartex" xmlns:cx4="http://schemas.microsoft.com/office/drawing/2016/5/10/chartex" xmlns:cx5="http://schemas.microsoft.com/office/drawing/2016/5/11/chartex" xmlns:cx6="http://schemas.microsoft.com/office/drawing/2016/5/12/chartex" xmlns:cx7="http://schemas.microsoft.com/office/drawing/2016/5/13/chartex" xmlns:cx8="http://schemas.microsoft.com/office/drawing/2016/5/14/chartex" xmlns:mc="http://schemas.openxmlformats.org/markup-compatibility/2006" xmlns:aink="http://schemas.microsoft.com/office/drawing/2016/ink" xmlns:am3d="http://schemas.microsoft.com/office/drawing/2017/model3d" xmlns:o="urn:schemas-microsoft-com:office:office" xmlns:oel="http://schemas.microsoft.com/office/2019/extlst" xmlns:r="http://schemas.openxmlformats.org/officeDocument/2006/relationships" xmlns:m="http://schemas.openxmlformats.org/officeDocument/2006/math" xmlns:v="urn:schemas-microsoft-com:vml" xmlns:wp14="http://schemas.microsoft.com/office/word/2010/wordprocessingDrawing" xmlns:wp="http://schemas.openxmlformats.org/drawingml/2006/wordprocessingDrawing" xmlns:w10="urn:schemas-microsoft-com:office:word" xmlns:w="http://schemas.openxmlformats.org/wordprocessingml/2006/main" xmlns:w14="http://schemas.microsoft.com/office/word/2010/wordml" xmlns:w15="http://schemas.microsoft.com/office/word/2012/wordml" xmlns:w16cex="http://schemas.microsoft.com/office/word/2018/wordml/cex" xmlns:w16cid="http://schemas.microsoft.com/office/word/2016/wordml/cid" xmlns:w16="http://schemas.microsoft.com/office/word/2018/wordml" xmlns:w16sdtdh="http://schemas.microsoft.com/office/word/2020/wordml/sdtdatahash" xmlns:w16se="http://schemas.microsoft.com/office/word/2015/wordml/symex" xmlns:wpg="http://schemas.microsoft.com/office/word/2010/wordprocessingGroup" xmlns:wpi="http://schemas.microsoft.com/office/word/2010/wordprocessingInk" xmlns:wne="http://schemas.microsoft.com/office/word/2006/wordml" xmlns:wps="http://schemas.microsoft.com/office/word/2010/wordprocessingShape" mc:Ignorable="w14 w15 w16se w16cid w16 w16cex w16sdtdh wp14">
+<w:numbering xmlns:wpc="http://schemas.microsoft.com/office/word/2010/wordprocessingCanvas" xmlns:cx="http://schemas.microsoft.com/office/drawing/2014/chartex" xmlns:cx1="http://schemas.microsoft.com/office/drawing/2015/9/8/chartex" xmlns:cx2="http://schemas.microsoft.com/office/drawing/2015/10/21/chartex" xmlns:cx3="http://schemas.microsoft.com/office/drawing/2016/5/9/chartex" xmlns:cx4="http://schemas.microsoft.com/office/drawing/2016/5/10/chartex" xmlns:cx5="http://schemas.microsoft.com/office/drawing/2016/5/11/chartex" xmlns:cx6="http://schemas.microsoft.com/office/drawing/2016/5/12/chartex" xmlns:cx7="http://schemas.microsoft.com/office/drawing/2016/5/13/chartex" xmlns:cx8="http://schemas.microsoft.com/office/drawing/2016/5/14/chartex" xmlns:mc="http://schemas.openxmlformats.org/markup-compatibility/2006" xmlns:aink="http://schemas.microsoft.com/office/drawing/2016/ink" xmlns:am3d="http://schemas.microsoft.com/office/drawing/2017/model3d" xmlns:o="urn:schemas-microsoft-com:office:office" xmlns:oel="http://schemas.microsoft.com/office/2019/extlst" xmlns:r="http://schemas.openxmlformats.org/officeDocument/2006/relationships" xmlns:m="http://schemas.openxmlformats.org/officeDocument/2006/math" xmlns:v="urn:schemas-microsoft-com:vml" xmlns:wp14="http://schemas.microsoft.com/office/word/2010/wordprocessingDrawing" xmlns:wp="http://schemas.openxmlformats.org/drawingml/2006/wordprocessingDrawing" xmlns:w10="urn:schemas-microsoft-com:office:word" xmlns:w="http://schemas.openxmlformats.org/wordprocessingml/2006/main" xmlns:w14="http://schemas.microsoft.com/office/word/2010/wordml" xmlns:w15="http://schemas.microsoft.com/office/word/2012/wordml" xmlns:w16cex="http://schemas.microsoft.com/office/word/2018/wordml/cex" xmlns:w16cid="http://schemas.microsoft.com/office/word/2016/wordml/cid" xmlns:w16="http://schemas.microsoft.com/office/word/2018/wordml" xmlns:w16du="http://schemas.microsoft.com/office/word/2023/wordml/word16du" xmlns:w16sdtdh="http://schemas.microsoft.com/office/word/2020/wordml/sdtdatahash" xmlns:w16se="http://schemas.microsoft.com/office/word/2015/wordml/symex" xmlns:wpg="http://schemas.microsoft.com/office/word/2010/wordprocessingGroup" xmlns:wpi="http://schemas.microsoft.com/office/word/2010/wordprocessingInk" xmlns:wne="http://schemas.microsoft.com/office/word/2006/wordml" xmlns:wps="http://schemas.microsoft.com/office/word/2010/wordprocessingShape" mc:Ignorable="w14 w15 w16se w16cid w16 w16cex w16sdtdh wp14">
   <w:abstractNum w:abstractNumId="0" w15:restartNumberingAfterBreak="0">
     <w:nsid w:val="06255B13"/>
     <w:multiLevelType w:val="hybridMultilevel"/>
@@ -709,6 +797,232 @@
     </w:lvl>
   </w:abstractNum>
   <w:abstractNum w:abstractNumId="2" w15:restartNumberingAfterBreak="0">
+    <w:nsid w:val="0F6D6E61"/>
+    <w:multiLevelType w:val="hybridMultilevel"/>
+    <w:tmpl w:val="A4D87772"/>
+    <w:lvl w:ilvl="0" w:tplc="04160001">
+      <w:start w:val="1"/>
+      <w:numFmt w:val="bullet"/>
+      <w:lvlText w:val=""/>
+      <w:lvlJc w:val="left"/>
+      <w:pPr>
+        <w:ind w:left="720" w:hanging="360"/>
+      </w:pPr>
+      <w:rPr>
+        <w:rFonts w:ascii="Symbol" w:hAnsi="Symbol" w:hint="default"/>
+      </w:rPr>
+    </w:lvl>
+    <w:lvl w:ilvl="1" w:tplc="04160003" w:tentative="1">
+      <w:start w:val="1"/>
+      <w:numFmt w:val="bullet"/>
+      <w:lvlText w:val="o"/>
+      <w:lvlJc w:val="left"/>
+      <w:pPr>
+        <w:ind w:left="1440" w:hanging="360"/>
+      </w:pPr>
+      <w:rPr>
+        <w:rFonts w:ascii="Courier New" w:hAnsi="Courier New" w:cs="Courier New" w:hint="default"/>
+      </w:rPr>
+    </w:lvl>
+    <w:lvl w:ilvl="2" w:tplc="04160005" w:tentative="1">
+      <w:start w:val="1"/>
+      <w:numFmt w:val="bullet"/>
+      <w:lvlText w:val=""/>
+      <w:lvlJc w:val="left"/>
+      <w:pPr>
+        <w:ind w:left="2160" w:hanging="360"/>
+      </w:pPr>
+      <w:rPr>
+        <w:rFonts w:ascii="Wingdings" w:hAnsi="Wingdings" w:hint="default"/>
+      </w:rPr>
+    </w:lvl>
+    <w:lvl w:ilvl="3" w:tplc="04160001" w:tentative="1">
+      <w:start w:val="1"/>
+      <w:numFmt w:val="bullet"/>
+      <w:lvlText w:val=""/>
+      <w:lvlJc w:val="left"/>
+      <w:pPr>
+        <w:ind w:left="2880" w:hanging="360"/>
+      </w:pPr>
+      <w:rPr>
+        <w:rFonts w:ascii="Symbol" w:hAnsi="Symbol" w:hint="default"/>
+      </w:rPr>
+    </w:lvl>
+    <w:lvl w:ilvl="4" w:tplc="04160003" w:tentative="1">
+      <w:start w:val="1"/>
+      <w:numFmt w:val="bullet"/>
+      <w:lvlText w:val="o"/>
+      <w:lvlJc w:val="left"/>
+      <w:pPr>
+        <w:ind w:left="3600" w:hanging="360"/>
+      </w:pPr>
+      <w:rPr>
+        <w:rFonts w:ascii="Courier New" w:hAnsi="Courier New" w:cs="Courier New" w:hint="default"/>
+      </w:rPr>
+    </w:lvl>
+    <w:lvl w:ilvl="5" w:tplc="04160005" w:tentative="1">
+      <w:start w:val="1"/>
+      <w:numFmt w:val="bullet"/>
+      <w:lvlText w:val=""/>
+      <w:lvlJc w:val="left"/>
+      <w:pPr>
+        <w:ind w:left="4320" w:hanging="360"/>
+      </w:pPr>
+      <w:rPr>
+        <w:rFonts w:ascii="Wingdings" w:hAnsi="Wingdings" w:hint="default"/>
+      </w:rPr>
+    </w:lvl>
+    <w:lvl w:ilvl="6" w:tplc="04160001" w:tentative="1">
+      <w:start w:val="1"/>
+      <w:numFmt w:val="bullet"/>
+      <w:lvlText w:val=""/>
+      <w:lvlJc w:val="left"/>
+      <w:pPr>
+        <w:ind w:left="5040" w:hanging="360"/>
+      </w:pPr>
+      <w:rPr>
+        <w:rFonts w:ascii="Symbol" w:hAnsi="Symbol" w:hint="default"/>
+      </w:rPr>
+    </w:lvl>
+    <w:lvl w:ilvl="7" w:tplc="04160003" w:tentative="1">
+      <w:start w:val="1"/>
+      <w:numFmt w:val="bullet"/>
+      <w:lvlText w:val="o"/>
+      <w:lvlJc w:val="left"/>
+      <w:pPr>
+        <w:ind w:left="5760" w:hanging="360"/>
+      </w:pPr>
+      <w:rPr>
+        <w:rFonts w:ascii="Courier New" w:hAnsi="Courier New" w:cs="Courier New" w:hint="default"/>
+      </w:rPr>
+    </w:lvl>
+    <w:lvl w:ilvl="8" w:tplc="04160005" w:tentative="1">
+      <w:start w:val="1"/>
+      <w:numFmt w:val="bullet"/>
+      <w:lvlText w:val=""/>
+      <w:lvlJc w:val="left"/>
+      <w:pPr>
+        <w:ind w:left="6480" w:hanging="360"/>
+      </w:pPr>
+      <w:rPr>
+        <w:rFonts w:ascii="Wingdings" w:hAnsi="Wingdings" w:hint="default"/>
+      </w:rPr>
+    </w:lvl>
+  </w:abstractNum>
+  <w:abstractNum w:abstractNumId="3" w15:restartNumberingAfterBreak="0">
+    <w:nsid w:val="1AD818B5"/>
+    <w:multiLevelType w:val="hybridMultilevel"/>
+    <w:tmpl w:val="FD880798"/>
+    <w:lvl w:ilvl="0" w:tplc="04160001">
+      <w:start w:val="1"/>
+      <w:numFmt w:val="bullet"/>
+      <w:lvlText w:val=""/>
+      <w:lvlJc w:val="left"/>
+      <w:pPr>
+        <w:ind w:left="720" w:hanging="360"/>
+      </w:pPr>
+      <w:rPr>
+        <w:rFonts w:ascii="Symbol" w:hAnsi="Symbol" w:hint="default"/>
+      </w:rPr>
+    </w:lvl>
+    <w:lvl w:ilvl="1" w:tplc="04160003" w:tentative="1">
+      <w:start w:val="1"/>
+      <w:numFmt w:val="bullet"/>
+      <w:lvlText w:val="o"/>
+      <w:lvlJc w:val="left"/>
+      <w:pPr>
+        <w:ind w:left="1440" w:hanging="360"/>
+      </w:pPr>
+      <w:rPr>
+        <w:rFonts w:ascii="Courier New" w:hAnsi="Courier New" w:cs="Courier New" w:hint="default"/>
+      </w:rPr>
+    </w:lvl>
+    <w:lvl w:ilvl="2" w:tplc="04160005" w:tentative="1">
+      <w:start w:val="1"/>
+      <w:numFmt w:val="bullet"/>
+      <w:lvlText w:val=""/>
+      <w:lvlJc w:val="left"/>
+      <w:pPr>
+        <w:ind w:left="2160" w:hanging="360"/>
+      </w:pPr>
+      <w:rPr>
+        <w:rFonts w:ascii="Wingdings" w:hAnsi="Wingdings" w:hint="default"/>
+      </w:rPr>
+    </w:lvl>
+    <w:lvl w:ilvl="3" w:tplc="04160001" w:tentative="1">
+      <w:start w:val="1"/>
+      <w:numFmt w:val="bullet"/>
+      <w:lvlText w:val=""/>
+      <w:lvlJc w:val="left"/>
+      <w:pPr>
+        <w:ind w:left="2880" w:hanging="360"/>
+      </w:pPr>
+      <w:rPr>
+        <w:rFonts w:ascii="Symbol" w:hAnsi="Symbol" w:hint="default"/>
+      </w:rPr>
+    </w:lvl>
+    <w:lvl w:ilvl="4" w:tplc="04160003" w:tentative="1">
+      <w:start w:val="1"/>
+      <w:numFmt w:val="bullet"/>
+      <w:lvlText w:val="o"/>
+      <w:lvlJc w:val="left"/>
+      <w:pPr>
+        <w:ind w:left="3600" w:hanging="360"/>
+      </w:pPr>
+      <w:rPr>
+        <w:rFonts w:ascii="Courier New" w:hAnsi="Courier New" w:cs="Courier New" w:hint="default"/>
+      </w:rPr>
+    </w:lvl>
+    <w:lvl w:ilvl="5" w:tplc="04160005" w:tentative="1">
+      <w:start w:val="1"/>
+      <w:numFmt w:val="bullet"/>
+      <w:lvlText w:val=""/>
+      <w:lvlJc w:val="left"/>
+      <w:pPr>
+        <w:ind w:left="4320" w:hanging="360"/>
+      </w:pPr>
+      <w:rPr>
+        <w:rFonts w:ascii="Wingdings" w:hAnsi="Wingdings" w:hint="default"/>
+      </w:rPr>
+    </w:lvl>
+    <w:lvl w:ilvl="6" w:tplc="04160001" w:tentative="1">
+      <w:start w:val="1"/>
+      <w:numFmt w:val="bullet"/>
+      <w:lvlText w:val=""/>
+      <w:lvlJc w:val="left"/>
+      <w:pPr>
+        <w:ind w:left="5040" w:hanging="360"/>
+      </w:pPr>
+      <w:rPr>
+        <w:rFonts w:ascii="Symbol" w:hAnsi="Symbol" w:hint="default"/>
+      </w:rPr>
+    </w:lvl>
+    <w:lvl w:ilvl="7" w:tplc="04160003" w:tentative="1">
+      <w:start w:val="1"/>
+      <w:numFmt w:val="bullet"/>
+      <w:lvlText w:val="o"/>
+      <w:lvlJc w:val="left"/>
+      <w:pPr>
+        <w:ind w:left="5760" w:hanging="360"/>
+      </w:pPr>
+      <w:rPr>
+        <w:rFonts w:ascii="Courier New" w:hAnsi="Courier New" w:cs="Courier New" w:hint="default"/>
+      </w:rPr>
+    </w:lvl>
+    <w:lvl w:ilvl="8" w:tplc="04160005" w:tentative="1">
+      <w:start w:val="1"/>
+      <w:numFmt w:val="bullet"/>
+      <w:lvlText w:val=""/>
+      <w:lvlJc w:val="left"/>
+      <w:pPr>
+        <w:ind w:left="6480" w:hanging="360"/>
+      </w:pPr>
+      <w:rPr>
+        <w:rFonts w:ascii="Wingdings" w:hAnsi="Wingdings" w:hint="default"/>
+      </w:rPr>
+    </w:lvl>
+  </w:abstractNum>
+  <w:abstractNum w:abstractNumId="4" w15:restartNumberingAfterBreak="0">
     <w:nsid w:val="2E3B4E9F"/>
     <w:multiLevelType w:val="hybridMultilevel"/>
     <w:tmpl w:val="D242D2D6"/>
@@ -797,7 +1111,7 @@
       </w:pPr>
     </w:lvl>
   </w:abstractNum>
-  <w:abstractNum w:abstractNumId="3" w15:restartNumberingAfterBreak="0">
+  <w:abstractNum w:abstractNumId="5" w15:restartNumberingAfterBreak="0">
     <w:nsid w:val="31BD4EF1"/>
     <w:multiLevelType w:val="hybridMultilevel"/>
     <w:tmpl w:val="823810B8"/>
@@ -883,7 +1197,7 @@
       </w:pPr>
     </w:lvl>
   </w:abstractNum>
-  <w:abstractNum w:abstractNumId="4" w15:restartNumberingAfterBreak="0">
+  <w:abstractNum w:abstractNumId="6" w15:restartNumberingAfterBreak="0">
     <w:nsid w:val="74CA4184"/>
     <w:multiLevelType w:val="hybridMultilevel"/>
     <w:tmpl w:val="6BC021E2"/>
@@ -969,10 +1283,123 @@
       </w:pPr>
     </w:lvl>
   </w:abstractNum>
-  <w:abstractNum w:abstractNumId="5" w15:restartNumberingAfterBreak="0">
+  <w:abstractNum w:abstractNumId="7" w15:restartNumberingAfterBreak="0">
     <w:nsid w:val="75365BCC"/>
     <w:multiLevelType w:val="hybridMultilevel"/>
     <w:tmpl w:val="B1C08C7E"/>
+    <w:lvl w:ilvl="0" w:tplc="04160001">
+      <w:start w:val="1"/>
+      <w:numFmt w:val="bullet"/>
+      <w:lvlText w:val=""/>
+      <w:lvlJc w:val="left"/>
+      <w:pPr>
+        <w:ind w:left="720" w:hanging="360"/>
+      </w:pPr>
+      <w:rPr>
+        <w:rFonts w:ascii="Symbol" w:hAnsi="Symbol" w:hint="default"/>
+      </w:rPr>
+    </w:lvl>
+    <w:lvl w:ilvl="1" w:tplc="04160003" w:tentative="1">
+      <w:start w:val="1"/>
+      <w:numFmt w:val="bullet"/>
+      <w:lvlText w:val="o"/>
+      <w:lvlJc w:val="left"/>
+      <w:pPr>
+        <w:ind w:left="1440" w:hanging="360"/>
+      </w:pPr>
+      <w:rPr>
+        <w:rFonts w:ascii="Courier New" w:hAnsi="Courier New" w:cs="Courier New" w:hint="default"/>
+      </w:rPr>
+    </w:lvl>
+    <w:lvl w:ilvl="2" w:tplc="04160005" w:tentative="1">
+      <w:start w:val="1"/>
+      <w:numFmt w:val="bullet"/>
+      <w:lvlText w:val=""/>
+      <w:lvlJc w:val="left"/>
+      <w:pPr>
+        <w:ind w:left="2160" w:hanging="360"/>
+      </w:pPr>
+      <w:rPr>
+        <w:rFonts w:ascii="Wingdings" w:hAnsi="Wingdings" w:hint="default"/>
+      </w:rPr>
+    </w:lvl>
+    <w:lvl w:ilvl="3" w:tplc="04160001" w:tentative="1">
+      <w:start w:val="1"/>
+      <w:numFmt w:val="bullet"/>
+      <w:lvlText w:val=""/>
+      <w:lvlJc w:val="left"/>
+      <w:pPr>
+        <w:ind w:left="2880" w:hanging="360"/>
+      </w:pPr>
+      <w:rPr>
+        <w:rFonts w:ascii="Symbol" w:hAnsi="Symbol" w:hint="default"/>
+      </w:rPr>
+    </w:lvl>
+    <w:lvl w:ilvl="4" w:tplc="04160003" w:tentative="1">
+      <w:start w:val="1"/>
+      <w:numFmt w:val="bullet"/>
+      <w:lvlText w:val="o"/>
+      <w:lvlJc w:val="left"/>
+      <w:pPr>
+        <w:ind w:left="3600" w:hanging="360"/>
+      </w:pPr>
+      <w:rPr>
+        <w:rFonts w:ascii="Courier New" w:hAnsi="Courier New" w:cs="Courier New" w:hint="default"/>
+      </w:rPr>
+    </w:lvl>
+    <w:lvl w:ilvl="5" w:tplc="04160005" w:tentative="1">
+      <w:start w:val="1"/>
+      <w:numFmt w:val="bullet"/>
+      <w:lvlText w:val=""/>
+      <w:lvlJc w:val="left"/>
+      <w:pPr>
+        <w:ind w:left="4320" w:hanging="360"/>
+      </w:pPr>
+      <w:rPr>
+        <w:rFonts w:ascii="Wingdings" w:hAnsi="Wingdings" w:hint="default"/>
+      </w:rPr>
+    </w:lvl>
+    <w:lvl w:ilvl="6" w:tplc="04160001" w:tentative="1">
+      <w:start w:val="1"/>
+      <w:numFmt w:val="bullet"/>
+      <w:lvlText w:val=""/>
+      <w:lvlJc w:val="left"/>
+      <w:pPr>
+        <w:ind w:left="5040" w:hanging="360"/>
+      </w:pPr>
+      <w:rPr>
+        <w:rFonts w:ascii="Symbol" w:hAnsi="Symbol" w:hint="default"/>
+      </w:rPr>
+    </w:lvl>
+    <w:lvl w:ilvl="7" w:tplc="04160003" w:tentative="1">
+      <w:start w:val="1"/>
+      <w:numFmt w:val="bullet"/>
+      <w:lvlText w:val="o"/>
+      <w:lvlJc w:val="left"/>
+      <w:pPr>
+        <w:ind w:left="5760" w:hanging="360"/>
+      </w:pPr>
+      <w:rPr>
+        <w:rFonts w:ascii="Courier New" w:hAnsi="Courier New" w:cs="Courier New" w:hint="default"/>
+      </w:rPr>
+    </w:lvl>
+    <w:lvl w:ilvl="8" w:tplc="04160005" w:tentative="1">
+      <w:start w:val="1"/>
+      <w:numFmt w:val="bullet"/>
+      <w:lvlText w:val=""/>
+      <w:lvlJc w:val="left"/>
+      <w:pPr>
+        <w:ind w:left="6480" w:hanging="360"/>
+      </w:pPr>
+      <w:rPr>
+        <w:rFonts w:ascii="Wingdings" w:hAnsi="Wingdings" w:hint="default"/>
+      </w:rPr>
+    </w:lvl>
+  </w:abstractNum>
+  <w:abstractNum w:abstractNumId="8" w15:restartNumberingAfterBreak="0">
+    <w:nsid w:val="779E2F6D"/>
+    <w:multiLevelType w:val="hybridMultilevel"/>
+    <w:tmpl w:val="296C9DF6"/>
     <w:lvl w:ilvl="0" w:tplc="04160001">
       <w:start w:val="1"/>
       <w:numFmt w:val="bullet"/>
@@ -1086,19 +1513,28 @@
     <w:abstractNumId w:val="1"/>
   </w:num>
   <w:num w:numId="2" w16cid:durableId="1820608185">
-    <w:abstractNumId w:val="2"/>
+    <w:abstractNumId w:val="4"/>
   </w:num>
   <w:num w:numId="3" w16cid:durableId="614993222">
+    <w:abstractNumId w:val="7"/>
+  </w:num>
+  <w:num w:numId="4" w16cid:durableId="1569613017">
     <w:abstractNumId w:val="5"/>
   </w:num>
-  <w:num w:numId="4" w16cid:durableId="1569613017">
-    <w:abstractNumId w:val="3"/>
-  </w:num>
   <w:num w:numId="5" w16cid:durableId="2132168555">
-    <w:abstractNumId w:val="4"/>
+    <w:abstractNumId w:val="6"/>
   </w:num>
   <w:num w:numId="6" w16cid:durableId="336462750">
     <w:abstractNumId w:val="0"/>
+  </w:num>
+  <w:num w:numId="7" w16cid:durableId="509611892">
+    <w:abstractNumId w:val="3"/>
+  </w:num>
+  <w:num w:numId="8" w16cid:durableId="401370859">
+    <w:abstractNumId w:val="2"/>
+  </w:num>
+  <w:num w:numId="9" w16cid:durableId="971598938">
+    <w:abstractNumId w:val="8"/>
   </w:num>
 </w:numbering>
 </file>
@@ -1542,6 +1978,29 @@
       <w:contextualSpacing/>
     </w:pPr>
   </w:style>
+  <w:style w:type="character" w:styleId="Hyperlink">
+    <w:name w:val="Hyperlink"/>
+    <w:basedOn w:val="Fontepargpadro"/>
+    <w:uiPriority w:val="99"/>
+    <w:unhideWhenUsed/>
+    <w:rsid w:val="00EE2FEA"/>
+    <w:rPr>
+      <w:color w:val="0563C1" w:themeColor="hyperlink"/>
+      <w:u w:val="single"/>
+    </w:rPr>
+  </w:style>
+  <w:style w:type="character" w:styleId="MenoPendente">
+    <w:name w:val="Unresolved Mention"/>
+    <w:basedOn w:val="Fontepargpadro"/>
+    <w:uiPriority w:val="99"/>
+    <w:semiHidden/>
+    <w:unhideWhenUsed/>
+    <w:rsid w:val="00EE2FEA"/>
+    <w:rPr>
+      <w:color w:val="605E5C"/>
+      <w:shd w:val="clear" w:color="auto" w:fill="E1DFDD"/>
+    </w:rPr>
+  </w:style>
 </w:styles>
 </file>
 

</xml_diff>